<commit_message>
error handling from gui
</commit_message>
<xml_diff>
--- a/Doku/Benutzerhandbuch.docx
+++ b/Doku/Benutzerhandbuch.docx
@@ -243,7 +243,13 @@
       </w:r>
       <w:proofErr w:type="spellEnd"/>
       <w:r>
-        <w:t>“ bricht die Befehlsausführung ab. „</w:t>
+        <w:t xml:space="preserve">“ </w:t>
+      </w:r>
+      <w:r>
+        <w:t xml:space="preserve">beendet </w:t>
+      </w:r>
+      <w:r>
+        <w:t xml:space="preserve"> die Befehlsausführung. „</w:t>
       </w:r>
       <w:proofErr w:type="spellStart"/>
       <w:r>
@@ -251,7 +257,13 @@
       </w:r>
       <w:proofErr w:type="spellEnd"/>
       <w:r>
-        <w:t>“ führt genau einen Befehl aus. „</w:t>
+        <w:t xml:space="preserve">“ </w:t>
+      </w:r>
+      <w:r>
+        <w:t xml:space="preserve">den nächsten </w:t>
+      </w:r>
+      <w:r>
+        <w:t xml:space="preserve"> Befehl aus. „</w:t>
       </w:r>
       <w:proofErr w:type="spellStart"/>
       <w:r>
@@ -275,7 +287,13 @@
       </w:r>
       <w:proofErr w:type="spellEnd"/>
       <w:r>
-        <w:t xml:space="preserve"> aus.</w:t>
+        <w:t xml:space="preserve"> </w:t>
+      </w:r>
+      <w:r>
+        <w:t>durch</w:t>
+      </w:r>
+      <w:r>
+        <w:t>.</w:t>
       </w:r>
     </w:p>
     <w:p/>
@@ -359,16 +377,13 @@
         </w:drawing>
       </w:r>
       <w:r>
-        <w:t xml:space="preserve">Durch Klicken in der Tabelle „Code“ in die Zeile „BR“ kann ein Breakpoint gesetzt bzw. gelöscht werden. Der Breakpoint wird dabei </w:t>
-      </w:r>
-      <w:r>
-        <w:rPr>
-          <w:b/>
-        </w:rPr>
-        <w:t>VOR</w:t>
-      </w:r>
-      <w:r>
-        <w:t xml:space="preserve"> dem nächsten ausführbaren Code gesetzt. Breakpoints stoppen die aktuelle Befehlsausführung.</w:t>
+        <w:t xml:space="preserve">Durch Klicken </w:t>
+      </w:r>
+      <w:r>
+        <w:t xml:space="preserve">auf einer Zeile </w:t>
+      </w:r>
+      <w:r>
+        <w:t>in der Tabelle „Code“ kann ein Breakpoint gesetzt bzw. gelöscht werden. Der Breakpoint wird dabei ausführbaren Code gesetzt. Breakpoints stoppen die aktuelle Befehlsausführung.</w:t>
       </w:r>
     </w:p>
     <w:p>
@@ -392,7 +407,66 @@
     </w:p>
     <w:p>
       <w:r>
-        <w:t>Durch Anwählen des Speichers in der Tabelle „Memory“, kann der Arbeitsspeicher geändert werden. In dieser Tabelle werden außerdem die aktuellen Werte aller Ram-Speicherstellen angezeigt. Die Tabelle unterhalb zeigt eine weitere Darstellung für die IO-Pins, in denen sich auch einzelne Bits ändern lassen. Im mittleren Bereich des Programms können Sonderregister ausgelesen werden. Dort kann auch das W-Register sowie die Laufzeit ausgelesen und verändert werden.</w:t>
+        <w:t xml:space="preserve">Durch </w:t>
+      </w:r>
+      <w:r>
+        <w:t>Klicken auf</w:t>
+      </w:r>
+      <w:r>
+        <w:t xml:space="preserve"> </w:t>
+      </w:r>
+      <w:r>
+        <w:t>eine</w:t>
+      </w:r>
+      <w:r>
+        <w:t xml:space="preserve"> </w:t>
+      </w:r>
+      <w:r>
+        <w:t>Zelle</w:t>
+      </w:r>
+      <w:r>
+        <w:t xml:space="preserve"> in der Tabelle „Memory“, kann der Arbeitsspeicher geändert werden. In dieser Tabelle werden außerdem die aktuellen Werte aller Ram-Speicherstellen angezeigt. Die Tabelle unterhalb zeigt eine </w:t>
+      </w:r>
+      <w:proofErr w:type="spellStart"/>
+      <w:r>
+        <w:t>bitweise</w:t>
+      </w:r>
+      <w:proofErr w:type="spellEnd"/>
+      <w:r>
+        <w:t xml:space="preserve"> Darstellung für die IO-Pins.</w:t>
+      </w:r>
+      <w:r>
+        <w:t xml:space="preserve"> </w:t>
+      </w:r>
+      <w:r>
+        <w:t>Die</w:t>
+      </w:r>
+      <w:r>
+        <w:t xml:space="preserve"> einzelne Bits lassen</w:t>
+      </w:r>
+      <w:r>
+        <w:t xml:space="preserve"> sich ebenfalls mit einem Klick ändern</w:t>
+      </w:r>
+      <w:r>
+        <w:t xml:space="preserve">. Im mittleren Bereich des </w:t>
+      </w:r>
+      <w:r>
+        <w:t>Fensters</w:t>
+      </w:r>
+      <w:r>
+        <w:t xml:space="preserve"> </w:t>
+      </w:r>
+      <w:r>
+        <w:t>werden</w:t>
+      </w:r>
+      <w:r>
+        <w:t xml:space="preserve"> Sonderregister </w:t>
+      </w:r>
+      <w:r>
+        <w:t>angezeigt</w:t>
+      </w:r>
+      <w:r>
+        <w:t>. Dort kann auch das W-Register sowie die Laufzeit ausgelesen und verändert werden.</w:t>
       </w:r>
     </w:p>
     <w:p>
@@ -535,11 +609,14 @@
       </w:r>
       <w:proofErr w:type="spellEnd"/>
       <w:r>
-        <w:t xml:space="preserve"> kann über das Menü „Optionen“ -&gt; „</w:t>
+        <w:t xml:space="preserve"> kann über das Menü „Option</w:t>
+      </w:r>
+      <w:r>
+        <w:t>en“ -&gt; „</w:t>
       </w:r>
       <w:proofErr w:type="spellStart"/>
       <w:r>
-        <w:t>Watchdogtimer</w:t>
+        <w:t>Watchdog</w:t>
       </w:r>
       <w:proofErr w:type="spellEnd"/>
       <w:r>
@@ -625,7 +702,7 @@
         </w:drawing>
       </w:r>
       <w:r>
-        <w:t>Die Taktrate kann über das Menu „Optionen“ -&gt; „Taktrate“ geändert werden. Zur Auswahl steht die Maximale Geschwindigkeit von 10MHz, die Standartgeschwindigkeit von 4MHz, sowie 400kHz und 40kHz eingestellt werden.</w:t>
+        <w:t>Die Taktrate kann über das Menu „Optionen“ -&gt; „Taktrate“ geändert werden. Zur Auswahl steht die Maximale Geschwindigkeit von 10MHz, die Standartgeschwindigkeit von 4MHz, sowie 400kHz und 40kHz.</w:t>
       </w:r>
     </w:p>
     <w:p/>

</xml_diff>